<commit_message>
crear vista y traer datos
</commit_message>
<xml_diff>
--- a/clase 10.docx
+++ b/clase 10.docx
@@ -8,12 +8,14 @@
           <w:lang w:val="en-US"/>
         </w:rPr>
       </w:pPr>
+      <w:proofErr w:type="spellStart"/>
       <w:r>
         <w:rPr>
           <w:lang w:val="en-US"/>
         </w:rPr>
         <w:t>Docker</w:t>
       </w:r>
+      <w:proofErr w:type="spellEnd"/>
     </w:p>
     <w:p>
       <w:pPr>
@@ -34,11 +36,19 @@
           <w:lang w:val="en-US"/>
         </w:rPr>
       </w:pPr>
+      <w:proofErr w:type="spellStart"/>
       <w:r>
         <w:rPr>
           <w:lang w:val="en-US"/>
         </w:rPr>
-        <w:t>Npm install –g sails</w:t>
+        <w:t>Npm</w:t>
+      </w:r>
+      <w:proofErr w:type="spellEnd"/>
+      <w:r>
+        <w:rPr>
+          <w:lang w:val="en-US"/>
+        </w:rPr>
+        <w:t xml:space="preserve"> install –g sails</w:t>
       </w:r>
     </w:p>
     <w:p>
@@ -92,14 +102,27 @@
     </w:p>
     <w:p>
       <w:r>
-        <w:t>&gt;s</w:t>
+        <w:t>&gt;</w:t>
+      </w:r>
+      <w:proofErr w:type="spellStart"/>
+      <w:r>
+        <w:t>s</w:t>
       </w:r>
       <w:r>
         <w:t>a</w:t>
       </w:r>
       <w:r>
-        <w:t>ils new NombreProyecto</w:t>
-      </w:r>
+        <w:t>ils</w:t>
+      </w:r>
+      <w:proofErr w:type="spellEnd"/>
+      <w:r>
+        <w:t xml:space="preserve"> new </w:t>
+      </w:r>
+      <w:proofErr w:type="spellStart"/>
+      <w:r>
+        <w:t>NombreProyecto</w:t>
+      </w:r>
+      <w:proofErr w:type="spellEnd"/>
     </w:p>
     <w:p>
       <w:r>
@@ -206,9 +229,19 @@
       </w:r>
     </w:p>
     <w:p>
-      <w:r>
-        <w:t>Sails lift</w:t>
-      </w:r>
+      <w:proofErr w:type="spellStart"/>
+      <w:r>
+        <w:t>Sails</w:t>
+      </w:r>
+      <w:proofErr w:type="spellEnd"/>
+      <w:r>
+        <w:t xml:space="preserve"> </w:t>
+      </w:r>
+      <w:proofErr w:type="spellStart"/>
+      <w:r>
+        <w:t>lift</w:t>
+      </w:r>
+      <w:proofErr w:type="spellEnd"/>
     </w:p>
     <w:p>
       <w:r>
@@ -261,8 +294,13 @@
     </w:p>
     <w:p>
       <w:r>
-        <w:t>Servidor web en Assets</w:t>
-      </w:r>
+        <w:t xml:space="preserve">Servidor web en </w:t>
+      </w:r>
+      <w:proofErr w:type="spellStart"/>
+      <w:r>
+        <w:t>Assets</w:t>
+      </w:r>
+      <w:proofErr w:type="spellEnd"/>
     </w:p>
     <w:p>
       <w:r>
@@ -463,16 +501,26 @@
     </w:p>
     <w:p>
       <w:r>
-        <w:t>El servidor sails viene con un servidor web cargado</w:t>
-      </w:r>
-    </w:p>
-    <w:p>
+        <w:t xml:space="preserve">El servidor </w:t>
+      </w:r>
+      <w:proofErr w:type="spellStart"/>
+      <w:r>
+        <w:t>sails</w:t>
+      </w:r>
+      <w:proofErr w:type="spellEnd"/>
+      <w:r>
+        <w:t xml:space="preserve"> viene con un servidor web cargado</w:t>
+      </w:r>
+    </w:p>
+    <w:p>
+      <w:proofErr w:type="spellStart"/>
       <w:r>
         <w:rPr>
           <w:b/>
         </w:rPr>
         <w:t>Assets</w:t>
       </w:r>
+      <w:proofErr w:type="spellEnd"/>
       <w:r>
         <w:t>: servidor web</w:t>
       </w:r>
@@ -529,21 +577,33 @@
       </w:r>
     </w:p>
     <w:p>
+      <w:proofErr w:type="spellStart"/>
       <w:r>
         <w:t>Grunt</w:t>
       </w:r>
+      <w:proofErr w:type="spellEnd"/>
       <w:r>
         <w:t>: revisa, cambia. En caso de ocurrir un error, encontrarlo, cambiarlo y ejecutarlo nuevamente</w:t>
       </w:r>
     </w:p>
     <w:p>
+      <w:proofErr w:type="spellStart"/>
       <w:r>
         <w:t>Gulp</w:t>
       </w:r>
-    </w:p>
-    <w:p>
-      <w:r>
-        <w:t>.tmp: Se copian los archivos</w:t>
+      <w:proofErr w:type="spellEnd"/>
+    </w:p>
+    <w:p>
+      <w:r>
+        <w:t>.</w:t>
+      </w:r>
+      <w:proofErr w:type="spellStart"/>
+      <w:r>
+        <w:t>tmp</w:t>
+      </w:r>
+      <w:proofErr w:type="spellEnd"/>
+      <w:r>
+        <w:t>: Se copian los archivos</w:t>
       </w:r>
     </w:p>
     <w:p>
@@ -650,9 +710,11 @@
       </w:r>
     </w:p>
     <w:p>
+      <w:proofErr w:type="spellStart"/>
       <w:r>
         <w:t>Task</w:t>
       </w:r>
+      <w:proofErr w:type="spellEnd"/>
     </w:p>
     <w:p>
       <w:r>
@@ -708,8 +770,13 @@
         <w:t>Esto indica los archivos a insertar</w:t>
       </w:r>
       <w:r>
-        <w:t>. Inyécteme todos los archivos css</w:t>
-      </w:r>
+        <w:t xml:space="preserve">. Inyécteme todos los archivos </w:t>
+      </w:r>
+      <w:proofErr w:type="spellStart"/>
+      <w:r>
+        <w:t>css</w:t>
+      </w:r>
+      <w:proofErr w:type="spellEnd"/>
     </w:p>
     <w:p>
       <w:r>
@@ -763,10 +830,31 @@
     </w:p>
     <w:p>
       <w:r>
-        <w:t>Copiamos el doc estilos.css a la carpeta de styles</w:t>
-      </w:r>
-      <w:r>
-        <w:t>, y al cargar la pagina muestra lo siguiente:</w:t>
+        <w:t xml:space="preserve">Copiamos el </w:t>
+      </w:r>
+      <w:proofErr w:type="spellStart"/>
+      <w:r>
+        <w:t>doc</w:t>
+      </w:r>
+      <w:proofErr w:type="spellEnd"/>
+      <w:r>
+        <w:t xml:space="preserve"> estilos.css a la carpeta de </w:t>
+      </w:r>
+      <w:proofErr w:type="spellStart"/>
+      <w:r>
+        <w:t>styles</w:t>
+      </w:r>
+      <w:proofErr w:type="spellEnd"/>
+      <w:r>
+        <w:t xml:space="preserve">, y al cargar la </w:t>
+      </w:r>
+      <w:proofErr w:type="spellStart"/>
+      <w:r>
+        <w:t>pagina</w:t>
+      </w:r>
+      <w:proofErr w:type="spellEnd"/>
+      <w:r>
+        <w:t xml:space="preserve"> muestra lo siguiente:</w:t>
       </w:r>
     </w:p>
     <w:p>
@@ -993,8 +1081,13 @@
     </w:p>
     <w:p>
       <w:r>
-        <w:t>Para js</w:t>
-      </w:r>
+        <w:t xml:space="preserve">Para </w:t>
+      </w:r>
+      <w:proofErr w:type="spellStart"/>
+      <w:r>
+        <w:t>js</w:t>
+      </w:r>
+      <w:proofErr w:type="spellEnd"/>
     </w:p>
     <w:p>
       <w:r>
@@ -1046,13 +1139,36 @@
       </w:r>
     </w:p>
     <w:p>
-      <w:r>
-        <w:t>Layout.ejs: se colocan los menus, ya que son los mismos para todas las paginas</w:t>
-      </w:r>
-    </w:p>
-    <w:p>
-      <w:r>
-        <w:t>Homepage.ejs: se coloca todo el contenido cargado en la mitad</w:t>
+      <w:proofErr w:type="spellStart"/>
+      <w:r>
+        <w:t>Layout.ejs</w:t>
+      </w:r>
+      <w:proofErr w:type="spellEnd"/>
+      <w:r>
+        <w:t xml:space="preserve">: se colocan los </w:t>
+      </w:r>
+      <w:proofErr w:type="spellStart"/>
+      <w:r>
+        <w:t>menus</w:t>
+      </w:r>
+      <w:proofErr w:type="spellEnd"/>
+      <w:r>
+        <w:t xml:space="preserve">, ya que son los mismos para todas las </w:t>
+      </w:r>
+      <w:proofErr w:type="gramStart"/>
+      <w:r>
+        <w:t>paginas</w:t>
+      </w:r>
+      <w:proofErr w:type="gramEnd"/>
+    </w:p>
+    <w:p>
+      <w:proofErr w:type="spellStart"/>
+      <w:r>
+        <w:t>Homepage.ejs</w:t>
+      </w:r>
+      <w:proofErr w:type="spellEnd"/>
+      <w:r>
+        <w:t>: se coloca todo el contenido cargado en la mitad</w:t>
       </w:r>
     </w:p>
     <w:p>
@@ -1106,8 +1222,13 @@
       </w:r>
     </w:p>
     <w:p>
-      <w:r>
-        <w:t>Asi se ve</w:t>
+      <w:proofErr w:type="spellStart"/>
+      <w:r>
+        <w:t>Asi</w:t>
+      </w:r>
+      <w:proofErr w:type="spellEnd"/>
+      <w:r>
+        <w:t xml:space="preserve"> se ve</w:t>
       </w:r>
     </w:p>
     <w:p>
@@ -1160,18 +1281,22 @@
       </w:r>
     </w:p>
     <w:p>
+      <w:proofErr w:type="spellStart"/>
       <w:r>
         <w:t>Config</w:t>
       </w:r>
+      <w:proofErr w:type="spellEnd"/>
       <w:r>
         <w:t xml:space="preserve"> tiene el archivo </w:t>
       </w:r>
+      <w:proofErr w:type="spellStart"/>
       <w:r>
         <w:rPr>
           <w:i/>
         </w:rPr>
         <w:t>routes</w:t>
       </w:r>
+      <w:proofErr w:type="spellEnd"/>
       <w:r>
         <w:t>, el cual contiene todas las rutas</w:t>
       </w:r>
@@ -1500,8 +1625,13 @@
     <w:p>
       <w:r>
         <w:lastRenderedPageBreak/>
-        <w:t>Llamar en el url</w:t>
-      </w:r>
+        <w:t xml:space="preserve">Llamar en el </w:t>
+      </w:r>
+      <w:proofErr w:type="spellStart"/>
+      <w:r>
+        <w:t>url</w:t>
+      </w:r>
+      <w:proofErr w:type="spellEnd"/>
     </w:p>
     <w:p>
       <w:r>
@@ -1554,8 +1684,13 @@
     </w:p>
     <w:p>
       <w:r>
-        <w:t>Responder json</w:t>
-      </w:r>
+        <w:t xml:space="preserve">Responder </w:t>
+      </w:r>
+      <w:proofErr w:type="spellStart"/>
+      <w:r>
+        <w:t>json</w:t>
+      </w:r>
+      <w:proofErr w:type="spellEnd"/>
     </w:p>
     <w:p>
       <w:r>
@@ -1626,33 +1761,93 @@
           <w:i/>
         </w:rPr>
       </w:pPr>
+      <w:proofErr w:type="spellStart"/>
       <w:r>
         <w:rPr>
           <w:i/>
         </w:rPr>
-        <w:t>Sailsjs req params</w:t>
-      </w:r>
-    </w:p>
-    <w:p>
-      <w:r>
-        <w:t>Req.allParams() devuelve todos los datos enviados por el usuario</w:t>
-      </w:r>
-    </w:p>
-    <w:p>
-      <w:r>
-        <w:t>Npm nodemailer: enviar correo con el node</w:t>
-      </w:r>
+        <w:t>Sailsjs</w:t>
+      </w:r>
+      <w:proofErr w:type="spellEnd"/>
+      <w:r>
+        <w:rPr>
+          <w:i/>
+        </w:rPr>
+        <w:t xml:space="preserve"> </w:t>
+      </w:r>
+      <w:proofErr w:type="spellStart"/>
+      <w:r>
+        <w:rPr>
+          <w:i/>
+        </w:rPr>
+        <w:t>req</w:t>
+      </w:r>
+      <w:proofErr w:type="spellEnd"/>
+      <w:r>
+        <w:rPr>
+          <w:i/>
+        </w:rPr>
+        <w:t xml:space="preserve"> </w:t>
+      </w:r>
+      <w:proofErr w:type="spellStart"/>
+      <w:r>
+        <w:rPr>
+          <w:i/>
+        </w:rPr>
+        <w:t>params</w:t>
+      </w:r>
+      <w:proofErr w:type="spellEnd"/>
+    </w:p>
+    <w:p>
+      <w:proofErr w:type="spellStart"/>
+      <w:proofErr w:type="gramStart"/>
+      <w:r>
+        <w:t>Req.allParams</w:t>
+      </w:r>
+      <w:proofErr w:type="spellEnd"/>
+      <w:r>
+        <w:t>(</w:t>
+      </w:r>
+      <w:proofErr w:type="gramEnd"/>
+      <w:r>
+        <w:t>) devuelve todos los datos enviados por el usuario</w:t>
+      </w:r>
+    </w:p>
+    <w:p>
+      <w:proofErr w:type="spellStart"/>
+      <w:r>
+        <w:t>Npm</w:t>
+      </w:r>
+      <w:proofErr w:type="spellEnd"/>
+      <w:r>
+        <w:t xml:space="preserve"> </w:t>
+      </w:r>
+      <w:proofErr w:type="spellStart"/>
+      <w:r>
+        <w:t>nodemailer</w:t>
+      </w:r>
+      <w:proofErr w:type="spellEnd"/>
+      <w:r>
+        <w:t xml:space="preserve">: enviar correo con el </w:t>
+      </w:r>
+      <w:proofErr w:type="spellStart"/>
+      <w:r>
+        <w:t>node</w:t>
+      </w:r>
+      <w:proofErr w:type="spellEnd"/>
       <w:r>
         <w:t>. Tiene diferentes tipos de transporte</w:t>
       </w:r>
     </w:p>
     <w:p>
+      <w:proofErr w:type="spellStart"/>
       <w:r>
         <w:t>M</w:t>
       </w:r>
       <w:r>
         <w:t>ailgun</w:t>
       </w:r>
+      <w:proofErr w:type="spellEnd"/>
     </w:p>
     <w:p/>
     <w:p>
@@ -1712,8 +1907,13 @@
     </w:p>
     <w:p>
       <w:r>
-        <w:t>Generar a´pi</w:t>
-      </w:r>
+        <w:t xml:space="preserve">Generar </w:t>
+      </w:r>
+      <w:proofErr w:type="spellStart"/>
+      <w:r>
+        <w:t>a´pi</w:t>
+      </w:r>
+      <w:proofErr w:type="spellEnd"/>
     </w:p>
     <w:p>
       <w:r>
@@ -1934,8 +2134,21 @@
       </w:pPr>
       <w:r>
         <w:lastRenderedPageBreak/>
-        <w:t>Guardar en un paquete json: --save</w:t>
-      </w:r>
+        <w:t xml:space="preserve">Guardar en un paquete </w:t>
+      </w:r>
+      <w:proofErr w:type="spellStart"/>
+      <w:r>
+        <w:t>json</w:t>
+      </w:r>
+      <w:proofErr w:type="spellEnd"/>
+      <w:r>
+        <w:t>: --</w:t>
+      </w:r>
+      <w:proofErr w:type="spellStart"/>
+      <w:r>
+        <w:t>save</w:t>
+      </w:r>
+      <w:proofErr w:type="spellEnd"/>
     </w:p>
     <w:p>
       <w:r>
@@ -2150,13 +2363,29 @@
       </w:r>
     </w:p>
     <w:p>
+      <w:proofErr w:type="spellStart"/>
       <w:r>
         <w:rPr>
           <w:b/>
         </w:rPr>
         <w:lastRenderedPageBreak/>
-        <w:t>Npm install</w:t>
-      </w:r>
+        <w:t>Npm</w:t>
+      </w:r>
+      <w:proofErr w:type="spellEnd"/>
+      <w:r>
+        <w:rPr>
+          <w:b/>
+        </w:rPr>
+        <w:t xml:space="preserve"> </w:t>
+      </w:r>
+      <w:proofErr w:type="spellStart"/>
+      <w:r>
+        <w:rPr>
+          <w:b/>
+        </w:rPr>
+        <w:t>install</w:t>
+      </w:r>
+      <w:proofErr w:type="spellEnd"/>
       <w:r>
         <w:t>: para estar seguros de que todos los paquetes han sido instalados</w:t>
       </w:r>
@@ -2216,9 +2445,13 @@
       </w:r>
     </w:p>
     <w:p>
+      <w:proofErr w:type="spellStart"/>
+      <w:proofErr w:type="gramStart"/>
       <w:r>
         <w:t>url</w:t>
       </w:r>
+      <w:proofErr w:type="spellEnd"/>
+      <w:proofErr w:type="gramEnd"/>
     </w:p>
     <w:p>
       <w:r>
@@ -2270,9 +2503,11 @@
       </w:r>
     </w:p>
     <w:p>
+      <w:proofErr w:type="spellStart"/>
       <w:r>
         <w:t>Postman</w:t>
       </w:r>
+      <w:proofErr w:type="spellEnd"/>
     </w:p>
     <w:p>
       <w:r>
@@ -2374,9 +2609,11 @@
       </w:r>
     </w:p>
     <w:p>
+      <w:proofErr w:type="gramStart"/>
       <w:r>
         <w:t>crear</w:t>
       </w:r>
+      <w:proofErr w:type="gramEnd"/>
     </w:p>
     <w:p>
       <w:r>
@@ -2981,9 +3218,11 @@
       </w:r>
     </w:p>
     <w:p>
+      <w:proofErr w:type="spellStart"/>
       <w:r>
         <w:t>Bleuprints</w:t>
       </w:r>
+      <w:proofErr w:type="spellEnd"/>
     </w:p>
     <w:p>
       <w:r>
@@ -3086,8 +3325,13 @@
     </w:p>
     <w:p>
       <w:r>
-        <w:t>Actualizar mediante url</w:t>
-      </w:r>
+        <w:t xml:space="preserve">Actualizar mediante </w:t>
+      </w:r>
+      <w:proofErr w:type="spellStart"/>
+      <w:r>
+        <w:t>url</w:t>
+      </w:r>
+      <w:proofErr w:type="spellEnd"/>
     </w:p>
     <w:p>
       <w:r>
@@ -3249,8 +3493,13 @@
     </w:p>
     <w:p>
       <w:r>
-        <w:t>Para deshabilitar el rest</w:t>
-      </w:r>
+        <w:t xml:space="preserve">Para deshabilitar el </w:t>
+      </w:r>
+      <w:proofErr w:type="spellStart"/>
+      <w:r>
+        <w:t>rest</w:t>
+      </w:r>
+      <w:proofErr w:type="spellEnd"/>
     </w:p>
     <w:p>
       <w:r>
@@ -4269,6 +4518,346 @@
                     <a:xfrm>
                       <a:off x="0" y="0"/>
                       <a:ext cx="4324954" cy="6268325"/>
+                    </a:xfrm>
+                    <a:prstGeom prst="rect">
+                      <a:avLst/>
+                    </a:prstGeom>
+                  </pic:spPr>
+                </pic:pic>
+              </a:graphicData>
+            </a:graphic>
+          </wp:inline>
+        </w:drawing>
+      </w:r>
+    </w:p>
+    <w:p>
+      <w:r>
+        <w:br w:type="page"/>
+      </w:r>
+    </w:p>
+    <w:p>
+      <w:r>
+        <w:lastRenderedPageBreak/>
+        <w:t>11/01/17</w:t>
+      </w:r>
+    </w:p>
+    <w:p>
+      <w:proofErr w:type="spellStart"/>
+      <w:r>
+        <w:t>Renderizar</w:t>
+      </w:r>
+      <w:proofErr w:type="spellEnd"/>
+      <w:r>
+        <w:t xml:space="preserve"> una vista con datos</w:t>
+      </w:r>
+    </w:p>
+    <w:p>
+      <w:r>
+        <w:t>Crear controlador</w:t>
+      </w:r>
+    </w:p>
+    <w:p>
+      <w:r>
+        <w:rPr>
+          <w:noProof/>
+          <w:lang w:eastAsia="es-EC"/>
+        </w:rPr>
+        <w:drawing>
+          <wp:inline distT="0" distB="0" distL="0" distR="0">
+            <wp:extent cx="5612130" cy="532130"/>
+            <wp:effectExtent l="0" t="0" r="7620" b="1270"/>
+            <wp:docPr id="77" name="0 Imagen"/>
+            <wp:cNvGraphicFramePr>
+              <a:graphicFrameLocks xmlns:a="http://schemas.openxmlformats.org/drawingml/2006/main" noChangeAspect="1"/>
+            </wp:cNvGraphicFramePr>
+            <a:graphic xmlns:a="http://schemas.openxmlformats.org/drawingml/2006/main">
+              <a:graphicData uri="http://schemas.openxmlformats.org/drawingml/2006/picture">
+                <pic:pic xmlns:pic="http://schemas.openxmlformats.org/drawingml/2006/picture">
+                  <pic:nvPicPr>
+                    <pic:cNvPr id="0" name="2DC7E89.tmp"/>
+                    <pic:cNvPicPr/>
+                  </pic:nvPicPr>
+                  <pic:blipFill>
+                    <a:blip r:embed="rId81">
+                      <a:extLst>
+                        <a:ext uri="{28A0092B-C50C-407E-A947-70E740481C1C}">
+                          <a14:useLocalDpi xmlns:a14="http://schemas.microsoft.com/office/drawing/2010/main" val="0"/>
+                        </a:ext>
+                      </a:extLst>
+                    </a:blip>
+                    <a:stretch>
+                      <a:fillRect/>
+                    </a:stretch>
+                  </pic:blipFill>
+                  <pic:spPr>
+                    <a:xfrm>
+                      <a:off x="0" y="0"/>
+                      <a:ext cx="5612130" cy="532130"/>
+                    </a:xfrm>
+                    <a:prstGeom prst="rect">
+                      <a:avLst/>
+                    </a:prstGeom>
+                  </pic:spPr>
+                </pic:pic>
+              </a:graphicData>
+            </a:graphic>
+          </wp:inline>
+        </w:drawing>
+      </w:r>
+    </w:p>
+    <w:p>
+      <w:r>
+        <w:rPr>
+          <w:noProof/>
+          <w:lang w:eastAsia="es-EC"/>
+        </w:rPr>
+        <w:drawing>
+          <wp:inline distT="0" distB="0" distL="0" distR="0">
+            <wp:extent cx="1857634" cy="1752845"/>
+            <wp:effectExtent l="0" t="0" r="0" b="0"/>
+            <wp:docPr id="78" name="0 Imagen"/>
+            <wp:cNvGraphicFramePr>
+              <a:graphicFrameLocks xmlns:a="http://schemas.openxmlformats.org/drawingml/2006/main" noChangeAspect="1"/>
+            </wp:cNvGraphicFramePr>
+            <a:graphic xmlns:a="http://schemas.openxmlformats.org/drawingml/2006/main">
+              <a:graphicData uri="http://schemas.openxmlformats.org/drawingml/2006/picture">
+                <pic:pic xmlns:pic="http://schemas.openxmlformats.org/drawingml/2006/picture">
+                  <pic:nvPicPr>
+                    <pic:cNvPr id="0" name="2DCD7B1.tmp"/>
+                    <pic:cNvPicPr/>
+                  </pic:nvPicPr>
+                  <pic:blipFill>
+                    <a:blip r:embed="rId82">
+                      <a:extLst>
+                        <a:ext uri="{28A0092B-C50C-407E-A947-70E740481C1C}">
+                          <a14:useLocalDpi xmlns:a14="http://schemas.microsoft.com/office/drawing/2010/main" val="0"/>
+                        </a:ext>
+                      </a:extLst>
+                    </a:blip>
+                    <a:stretch>
+                      <a:fillRect/>
+                    </a:stretch>
+                  </pic:blipFill>
+                  <pic:spPr>
+                    <a:xfrm>
+                      <a:off x="0" y="0"/>
+                      <a:ext cx="1857634" cy="1752845"/>
+                    </a:xfrm>
+                    <a:prstGeom prst="rect">
+                      <a:avLst/>
+                    </a:prstGeom>
+                  </pic:spPr>
+                </pic:pic>
+              </a:graphicData>
+            </a:graphic>
+          </wp:inline>
+        </w:drawing>
+      </w:r>
+    </w:p>
+    <w:p>
+      <w:r>
+        <w:rPr>
+          <w:noProof/>
+          <w:lang w:eastAsia="es-EC"/>
+        </w:rPr>
+        <w:drawing>
+          <wp:inline distT="0" distB="0" distL="0" distR="0">
+            <wp:extent cx="4115375" cy="1066949"/>
+            <wp:effectExtent l="0" t="0" r="0" b="0"/>
+            <wp:docPr id="79" name="0 Imagen"/>
+            <wp:cNvGraphicFramePr>
+              <a:graphicFrameLocks xmlns:a="http://schemas.openxmlformats.org/drawingml/2006/main" noChangeAspect="1"/>
+            </wp:cNvGraphicFramePr>
+            <a:graphic xmlns:a="http://schemas.openxmlformats.org/drawingml/2006/main">
+              <a:graphicData uri="http://schemas.openxmlformats.org/drawingml/2006/picture">
+                <pic:pic xmlns:pic="http://schemas.openxmlformats.org/drawingml/2006/picture">
+                  <pic:nvPicPr>
+                    <pic:cNvPr id="0" name="2DC83C8.tmp"/>
+                    <pic:cNvPicPr/>
+                  </pic:nvPicPr>
+                  <pic:blipFill>
+                    <a:blip r:embed="rId83">
+                      <a:extLst>
+                        <a:ext uri="{28A0092B-C50C-407E-A947-70E740481C1C}">
+                          <a14:useLocalDpi xmlns:a14="http://schemas.microsoft.com/office/drawing/2010/main" val="0"/>
+                        </a:ext>
+                      </a:extLst>
+                    </a:blip>
+                    <a:stretch>
+                      <a:fillRect/>
+                    </a:stretch>
+                  </pic:blipFill>
+                  <pic:spPr>
+                    <a:xfrm>
+                      <a:off x="0" y="0"/>
+                      <a:ext cx="4115375" cy="1066949"/>
+                    </a:xfrm>
+                    <a:prstGeom prst="rect">
+                      <a:avLst/>
+                    </a:prstGeom>
+                  </pic:spPr>
+                </pic:pic>
+              </a:graphicData>
+            </a:graphic>
+          </wp:inline>
+        </w:drawing>
+      </w:r>
+    </w:p>
+    <w:p>
+      <w:r>
+        <w:t>Crear carpeta vistas con archivo home</w:t>
+      </w:r>
+    </w:p>
+    <w:p>
+      <w:r>
+        <w:rPr>
+          <w:noProof/>
+          <w:lang w:eastAsia="es-EC"/>
+        </w:rPr>
+        <w:drawing>
+          <wp:inline distT="0" distB="0" distL="0" distR="0">
+            <wp:extent cx="1105054" cy="1267002"/>
+            <wp:effectExtent l="0" t="0" r="0" b="9525"/>
+            <wp:docPr id="80" name="0 Imagen"/>
+            <wp:cNvGraphicFramePr>
+              <a:graphicFrameLocks xmlns:a="http://schemas.openxmlformats.org/drawingml/2006/main" noChangeAspect="1"/>
+            </wp:cNvGraphicFramePr>
+            <a:graphic xmlns:a="http://schemas.openxmlformats.org/drawingml/2006/main">
+              <a:graphicData uri="http://schemas.openxmlformats.org/drawingml/2006/picture">
+                <pic:pic xmlns:pic="http://schemas.openxmlformats.org/drawingml/2006/picture">
+                  <pic:nvPicPr>
+                    <pic:cNvPr id="0" name="2DCD497.tmp"/>
+                    <pic:cNvPicPr/>
+                  </pic:nvPicPr>
+                  <pic:blipFill>
+                    <a:blip r:embed="rId84">
+                      <a:extLst>
+                        <a:ext uri="{28A0092B-C50C-407E-A947-70E740481C1C}">
+                          <a14:useLocalDpi xmlns:a14="http://schemas.microsoft.com/office/drawing/2010/main" val="0"/>
+                        </a:ext>
+                      </a:extLst>
+                    </a:blip>
+                    <a:stretch>
+                      <a:fillRect/>
+                    </a:stretch>
+                  </pic:blipFill>
+                  <pic:spPr>
+                    <a:xfrm>
+                      <a:off x="0" y="0"/>
+                      <a:ext cx="1105054" cy="1267002"/>
+                    </a:xfrm>
+                    <a:prstGeom prst="rect">
+                      <a:avLst/>
+                    </a:prstGeom>
+                  </pic:spPr>
+                </pic:pic>
+              </a:graphicData>
+            </a:graphic>
+          </wp:inline>
+        </w:drawing>
+      </w:r>
+    </w:p>
+    <w:p>
+      <w:r>
+        <w:rPr>
+          <w:noProof/>
+          <w:lang w:eastAsia="es-EC"/>
+        </w:rPr>
+        <w:drawing>
+          <wp:inline distT="0" distB="0" distL="0" distR="0">
+            <wp:extent cx="1733792" cy="485843"/>
+            <wp:effectExtent l="0" t="0" r="0" b="9525"/>
+            <wp:docPr id="81" name="0 Imagen"/>
+            <wp:cNvGraphicFramePr>
+              <a:graphicFrameLocks xmlns:a="http://schemas.openxmlformats.org/drawingml/2006/main" noChangeAspect="1"/>
+            </wp:cNvGraphicFramePr>
+            <a:graphic xmlns:a="http://schemas.openxmlformats.org/drawingml/2006/main">
+              <a:graphicData uri="http://schemas.openxmlformats.org/drawingml/2006/picture">
+                <pic:pic xmlns:pic="http://schemas.openxmlformats.org/drawingml/2006/picture">
+                  <pic:nvPicPr>
+                    <pic:cNvPr id="0" name="2DCB381.tmp"/>
+                    <pic:cNvPicPr/>
+                  </pic:nvPicPr>
+                  <pic:blipFill>
+                    <a:blip r:embed="rId85">
+                      <a:extLst>
+                        <a:ext uri="{28A0092B-C50C-407E-A947-70E740481C1C}">
+                          <a14:useLocalDpi xmlns:a14="http://schemas.microsoft.com/office/drawing/2010/main" val="0"/>
+                        </a:ext>
+                      </a:extLst>
+                    </a:blip>
+                    <a:stretch>
+                      <a:fillRect/>
+                    </a:stretch>
+                  </pic:blipFill>
+                  <pic:spPr>
+                    <a:xfrm>
+                      <a:off x="0" y="0"/>
+                      <a:ext cx="1733792" cy="485843"/>
+                    </a:xfrm>
+                    <a:prstGeom prst="rect">
+                      <a:avLst/>
+                    </a:prstGeom>
+                  </pic:spPr>
+                </pic:pic>
+              </a:graphicData>
+            </a:graphic>
+          </wp:inline>
+        </w:drawing>
+      </w:r>
+    </w:p>
+    <w:p>
+      <w:r>
+        <w:t xml:space="preserve">Definir las rutas: método /como llamo en URL: ‘Nombre Controlador. </w:t>
+      </w:r>
+      <w:proofErr w:type="spellStart"/>
+      <w:proofErr w:type="gramStart"/>
+      <w:r>
+        <w:t>metodo</w:t>
+      </w:r>
+      <w:proofErr w:type="spellEnd"/>
+      <w:proofErr w:type="gramEnd"/>
+      <w:r>
+        <w:t>’</w:t>
+      </w:r>
+    </w:p>
+    <w:p>
+      <w:r>
+        <w:rPr>
+          <w:noProof/>
+          <w:lang w:eastAsia="es-EC"/>
+        </w:rPr>
+        <w:drawing>
+          <wp:inline distT="0" distB="0" distL="0" distR="0">
+            <wp:extent cx="2915057" cy="381053"/>
+            <wp:effectExtent l="0" t="0" r="0" b="0"/>
+            <wp:docPr id="82" name="0 Imagen"/>
+            <wp:cNvGraphicFramePr>
+              <a:graphicFrameLocks xmlns:a="http://schemas.openxmlformats.org/drawingml/2006/main" noChangeAspect="1"/>
+            </wp:cNvGraphicFramePr>
+            <a:graphic xmlns:a="http://schemas.openxmlformats.org/drawingml/2006/main">
+              <a:graphicData uri="http://schemas.openxmlformats.org/drawingml/2006/picture">
+                <pic:pic xmlns:pic="http://schemas.openxmlformats.org/drawingml/2006/picture">
+                  <pic:nvPicPr>
+                    <pic:cNvPr id="0" name="2DC7AA.tmp"/>
+                    <pic:cNvPicPr/>
+                  </pic:nvPicPr>
+                  <pic:blipFill>
+                    <a:blip r:embed="rId86">
+                      <a:extLst>
+                        <a:ext uri="{28A0092B-C50C-407E-A947-70E740481C1C}">
+                          <a14:useLocalDpi xmlns:a14="http://schemas.microsoft.com/office/drawing/2010/main" val="0"/>
+                        </a:ext>
+                      </a:extLst>
+                    </a:blip>
+                    <a:stretch>
+                      <a:fillRect/>
+                    </a:stretch>
+                  </pic:blipFill>
+                  <pic:spPr>
+                    <a:xfrm>
+                      <a:off x="0" y="0"/>
+                      <a:ext cx="2915057" cy="381053"/>
                     </a:xfrm>
                     <a:prstGeom prst="rect">
                       <a:avLst/>

</xml_diff>